<commit_message>
Method 1: CN vs AD
</commit_message>
<xml_diff>
--- a/Method 1/Documentation/CN vs AD - X axis.docx
+++ b/Method 1/Documentation/CN vs AD - X axis.docx
@@ -171,7 +171,7 @@
           <w:sz w:val="32"/>
           <w:lang w:val="en-US"/>
         </w:rPr>
-        <w:t>2019_04_20_12_46</w:t>
+        <w:t>2019_04_23_09_15</w:t>
       </w:r>
     </w:p>
     <w:p>
@@ -349,7 +349,7 @@
                 <w:sz w:val="24"/>
                 <w:lang w:val="en-US"/>
               </w:rPr>
-              <w:t>2</w:t>
+              <w:t>0</w:t>
             </w:r>
             <w:r>
               <w:rPr>
@@ -393,7 +393,7 @@
                 <w:sz w:val="24"/>
                 <w:lang w:val="en-US"/>
               </w:rPr>
-              <w:t>5</w:t>
+              <w:t>4</w:t>
             </w:r>
             <w:r>
               <w:rPr>
@@ -437,7 +437,7 @@
                 <w:sz w:val="24"/>
                 <w:lang w:val="en-US"/>
               </w:rPr>
-              <w:t>230</w:t>
+              <w:t>50</w:t>
             </w:r>
             <w:r>
               <w:rPr>
@@ -509,7 +509,51 @@
                 <w:sz w:val="24"/>
                 <w:lang w:val="en-US"/>
               </w:rPr>
-              <w:t>1e-04</w:t>
+              <w:t>1e-0</w:t>
+            </w:r>
+            <w:r>
+              <w:rPr>
+                <w:sz w:val="24"/>
+                <w:lang w:val="en-US"/>
+              </w:rPr>
+              <w:t>5</w:t>
+            </w:r>
+          </w:p>
+          <w:p>
+            <w:pPr>
+              <w:pStyle w:val="Nessunaspaziatura"/>
+              <w:numPr>
+                <w:ilvl w:val="0"/>
+                <w:numId w:val="1"/>
+              </w:numPr>
+              <w:jc w:val="both"/>
+              <w:rPr>
+                <w:sz w:val="24"/>
+                <w:lang w:val="en-US"/>
+              </w:rPr>
+            </w:pPr>
+            <w:r>
+              <w:rPr>
+                <w:sz w:val="24"/>
+                <w:lang w:val="en-US"/>
+              </w:rPr>
+              <w:t>"</w:t>
+            </w:r>
+            <w:proofErr w:type="spellStart"/>
+            <w:r>
+              <w:rPr>
+                <w:sz w:val="24"/>
+                <w:lang w:val="en-US"/>
+              </w:rPr>
+              <w:t>Shuffle",'every</w:t>
+            </w:r>
+            <w:proofErr w:type="spellEnd"/>
+            <w:r>
+              <w:rPr>
+                <w:sz w:val="24"/>
+                <w:lang w:val="en-US"/>
+              </w:rPr>
+              <w:t>-epoch',</w:t>
             </w:r>
           </w:p>
         </w:tc>
@@ -555,7 +599,14 @@
                 <w:sz w:val="24"/>
                 <w:lang w:val="en-US"/>
               </w:rPr>
-              <w:t>nSlices</w:t>
+              <w:t>n</w:t>
+            </w:r>
+            <w:r>
+              <w:rPr>
+                <w:sz w:val="24"/>
+                <w:lang w:val="en-US"/>
+              </w:rPr>
+              <w:t>Pictures</w:t>
             </w:r>
             <w:proofErr w:type="spellEnd"/>
             <w:r>
@@ -584,7 +635,21 @@
                 <w:sz w:val="24"/>
                 <w:lang w:val="en-US"/>
               </w:rPr>
-              <w:t>gap=2;</w:t>
+              <w:t>gap=</w:t>
+            </w:r>
+            <w:r>
+              <w:rPr>
+                <w:sz w:val="24"/>
+                <w:lang w:val="en-US"/>
+              </w:rPr>
+              <w:t>2</w:t>
+            </w:r>
+            <w:r>
+              <w:rPr>
+                <w:sz w:val="24"/>
+                <w:lang w:val="en-US"/>
+              </w:rPr>
+              <w:t>;</w:t>
             </w:r>
           </w:p>
           <w:p>
@@ -640,13 +705,10 @@
         </w:rPr>
       </w:pPr>
       <w:r>
-        <w:rPr>
-          <w:noProof/>
-        </w:rPr>
         <w:drawing>
-          <wp:inline distT="0" distB="0" distL="0" distR="0" wp14:anchorId="3E6B5DE6" wp14:editId="2FB51E29">
-            <wp:extent cx="1978234" cy="3998685"/>
-            <wp:effectExtent l="0" t="0" r="3175" b="1905"/>
+          <wp:inline distT="0" distB="0" distL="0" distR="0" wp14:anchorId="0E2F5644" wp14:editId="1988BD81">
+            <wp:extent cx="1909823" cy="3740070"/>
+            <wp:effectExtent l="0" t="0" r="0" b="0"/>
             <wp:docPr id="1" name="Immagine 1"/>
             <wp:cNvGraphicFramePr>
               <a:graphicFrameLocks xmlns:a="http://schemas.openxmlformats.org/drawingml/2006/main" noChangeAspect="1"/>
@@ -667,7 +729,7 @@
                   <pic:spPr>
                     <a:xfrm>
                       <a:off x="0" y="0"/>
-                      <a:ext cx="2027477" cy="4098222"/>
+                      <a:ext cx="1925771" cy="3771302"/>
                     </a:xfrm>
                     <a:prstGeom prst="rect">
                       <a:avLst/>
@@ -682,617 +744,6 @@
     </w:p>
     <w:p>
       <w:pPr>
-        <w:pStyle w:val="Nessunaspaziatura"/>
-        <w:jc w:val="both"/>
-        <w:rPr>
-          <w:sz w:val="24"/>
-          <w:lang w:val="en-US"/>
-        </w:rPr>
-      </w:pPr>
-    </w:p>
-    <w:p>
-      <w:pPr>
-        <w:pStyle w:val="Nessunaspaziatura"/>
-        <w:jc w:val="both"/>
-        <w:rPr>
-          <w:sz w:val="24"/>
-          <w:lang w:val="en-US"/>
-        </w:rPr>
-      </w:pPr>
-      <w:r>
-        <w:rPr>
-          <w:b/>
-          <w:sz w:val="32"/>
-          <w:lang w:val="en-US"/>
-        </w:rPr>
-        <w:lastRenderedPageBreak/>
-        <w:t xml:space="preserve">Approach </w:t>
-      </w:r>
-      <w:r>
-        <w:rPr>
-          <w:b/>
-          <w:sz w:val="32"/>
-          <w:lang w:val="en-US"/>
-        </w:rPr>
-        <w:t>2 -</w:t>
-      </w:r>
-      <w:r>
-        <w:rPr>
-          <w:b/>
-          <w:sz w:val="32"/>
-          <w:lang w:val="en-US"/>
-        </w:rPr>
-        <w:t xml:space="preserve"> </w:t>
-      </w:r>
-      <w:r>
-        <w:rPr>
-          <w:b/>
-          <w:sz w:val="32"/>
-          <w:lang w:val="en-US"/>
-        </w:rPr>
-        <w:t>2019_04_21_11_09</w:t>
-      </w:r>
-    </w:p>
-    <w:p>
-      <w:pPr>
-        <w:tabs>
-          <w:tab w:val="left" w:pos="2106"/>
-        </w:tabs>
-        <w:rPr>
-          <w:lang w:val="en-US"/>
-        </w:rPr>
-      </w:pPr>
-    </w:p>
-    <w:p>
-      <w:pPr>
-        <w:pStyle w:val="Nessunaspaziatura"/>
-        <w:jc w:val="both"/>
-        <w:rPr>
-          <w:b/>
-          <w:sz w:val="24"/>
-          <w:lang w:val="en-US"/>
-        </w:rPr>
-      </w:pPr>
-      <w:r>
-        <w:rPr>
-          <w:b/>
-          <w:sz w:val="24"/>
-          <w:lang w:val="en-US"/>
-        </w:rPr>
-        <w:t>Network:</w:t>
-      </w:r>
-    </w:p>
-    <w:p>
-      <w:pPr>
-        <w:pStyle w:val="Nessunaspaziatura"/>
-        <w:jc w:val="both"/>
-        <w:rPr>
-          <w:sz w:val="24"/>
-          <w:lang w:val="en-US"/>
-        </w:rPr>
-      </w:pPr>
-      <w:r>
-        <w:rPr>
-          <w:sz w:val="24"/>
-          <w:lang w:val="en-US"/>
-        </w:rPr>
-        <w:t xml:space="preserve">Transfer learning from </w:t>
-      </w:r>
-      <w:proofErr w:type="spellStart"/>
-      <w:r>
-        <w:rPr>
-          <w:sz w:val="24"/>
-          <w:lang w:val="en-US"/>
-        </w:rPr>
-        <w:t>AlexNet</w:t>
-      </w:r>
-      <w:proofErr w:type="spellEnd"/>
-      <w:r>
-        <w:rPr>
-          <w:sz w:val="24"/>
-          <w:lang w:val="en-US"/>
-        </w:rPr>
-        <w:t xml:space="preserve"> changing last 3 layers.</w:t>
-      </w:r>
-    </w:p>
-    <w:p>
-      <w:pPr>
-        <w:pStyle w:val="Nessunaspaziatura"/>
-        <w:jc w:val="both"/>
-        <w:rPr>
-          <w:sz w:val="24"/>
-          <w:lang w:val="en-US"/>
-        </w:rPr>
-      </w:pPr>
-    </w:p>
-    <w:tbl>
-      <w:tblPr>
-        <w:tblStyle w:val="Grigliatabella"/>
-        <w:tblW w:w="0" w:type="auto"/>
-        <w:tblBorders>
-          <w:top w:val="none" w:sz="0" w:space="0" w:color="auto"/>
-          <w:left w:val="none" w:sz="0" w:space="0" w:color="auto"/>
-          <w:bottom w:val="none" w:sz="0" w:space="0" w:color="auto"/>
-          <w:right w:val="none" w:sz="0" w:space="0" w:color="auto"/>
-          <w:insideH w:val="none" w:sz="0" w:space="0" w:color="auto"/>
-          <w:insideV w:val="none" w:sz="0" w:space="0" w:color="auto"/>
-        </w:tblBorders>
-        <w:tblCellMar>
-          <w:left w:w="0" w:type="dxa"/>
-          <w:right w:w="0" w:type="dxa"/>
-        </w:tblCellMar>
-        <w:tblLook w:val="04A0" w:firstRow="1" w:lastRow="0" w:firstColumn="1" w:lastColumn="0" w:noHBand="0" w:noVBand="1"/>
-      </w:tblPr>
-      <w:tblGrid>
-        <w:gridCol w:w="4814"/>
-        <w:gridCol w:w="4814"/>
-      </w:tblGrid>
-      <w:tr>
-        <w:tc>
-          <w:tcPr>
-            <w:tcW w:w="4814" w:type="dxa"/>
-          </w:tcPr>
-          <w:p>
-            <w:pPr>
-              <w:pStyle w:val="Nessunaspaziatura"/>
-              <w:jc w:val="both"/>
-              <w:rPr>
-                <w:b/>
-                <w:sz w:val="24"/>
-                <w:lang w:val="en-US"/>
-              </w:rPr>
-            </w:pPr>
-            <w:r>
-              <w:rPr>
-                <w:b/>
-                <w:sz w:val="24"/>
-                <w:lang w:val="en-US"/>
-              </w:rPr>
-              <w:t>Training parameters:</w:t>
-            </w:r>
-          </w:p>
-          <w:p>
-            <w:pPr>
-              <w:pStyle w:val="Nessunaspaziatura"/>
-              <w:numPr>
-                <w:ilvl w:val="0"/>
-                <w:numId w:val="1"/>
-              </w:numPr>
-              <w:jc w:val="both"/>
-              <w:rPr>
-                <w:sz w:val="24"/>
-                <w:lang w:val="en-US"/>
-              </w:rPr>
-            </w:pPr>
-            <w:r>
-              <w:rPr>
-                <w:sz w:val="24"/>
-                <w:lang w:val="en-US"/>
-              </w:rPr>
-              <w:t>folds=3;</w:t>
-            </w:r>
-          </w:p>
-          <w:p>
-            <w:pPr>
-              <w:pStyle w:val="Nessunaspaziatura"/>
-              <w:numPr>
-                <w:ilvl w:val="0"/>
-                <w:numId w:val="1"/>
-              </w:numPr>
-              <w:jc w:val="both"/>
-              <w:rPr>
-                <w:sz w:val="24"/>
-                <w:lang w:val="en-US"/>
-              </w:rPr>
-            </w:pPr>
-            <w:proofErr w:type="spellStart"/>
-            <w:r>
-              <w:rPr>
-                <w:sz w:val="24"/>
-                <w:lang w:val="en-US"/>
-              </w:rPr>
-              <w:t>miniBatchSize</w:t>
-            </w:r>
-            <w:proofErr w:type="spellEnd"/>
-            <w:r>
-              <w:rPr>
-                <w:sz w:val="24"/>
-                <w:lang w:val="en-US"/>
-              </w:rPr>
-              <w:t xml:space="preserve"> = 3</w:t>
-            </w:r>
-            <w:r>
-              <w:rPr>
-                <w:sz w:val="24"/>
-                <w:lang w:val="en-US"/>
-              </w:rPr>
-              <w:t>0</w:t>
-            </w:r>
-            <w:r>
-              <w:rPr>
-                <w:sz w:val="24"/>
-                <w:lang w:val="en-US"/>
-              </w:rPr>
-              <w:t>;</w:t>
-            </w:r>
-          </w:p>
-          <w:p>
-            <w:pPr>
-              <w:pStyle w:val="Nessunaspaziatura"/>
-              <w:numPr>
-                <w:ilvl w:val="0"/>
-                <w:numId w:val="1"/>
-              </w:numPr>
-              <w:jc w:val="both"/>
-              <w:rPr>
-                <w:sz w:val="24"/>
-                <w:lang w:val="en-US"/>
-              </w:rPr>
-            </w:pPr>
-            <w:proofErr w:type="spellStart"/>
-            <w:r>
-              <w:rPr>
-                <w:sz w:val="24"/>
-                <w:lang w:val="en-US"/>
-              </w:rPr>
-              <w:t>learningRate</w:t>
-            </w:r>
-            <w:proofErr w:type="spellEnd"/>
-            <w:r>
-              <w:rPr>
-                <w:sz w:val="24"/>
-                <w:lang w:val="en-US"/>
-              </w:rPr>
-              <w:t xml:space="preserve"> = </w:t>
-            </w:r>
-            <w:r>
-              <w:rPr>
-                <w:sz w:val="24"/>
-                <w:lang w:val="en-US"/>
-              </w:rPr>
-              <w:t>0.00</w:t>
-            </w:r>
-            <w:r>
-              <w:rPr>
-                <w:sz w:val="24"/>
-                <w:lang w:val="en-US"/>
-              </w:rPr>
-              <w:t>0</w:t>
-            </w:r>
-            <w:r>
-              <w:rPr>
-                <w:sz w:val="24"/>
-                <w:lang w:val="en-US"/>
-              </w:rPr>
-              <w:t>1</w:t>
-            </w:r>
-            <w:r>
-              <w:rPr>
-                <w:sz w:val="24"/>
-                <w:lang w:val="en-US"/>
-              </w:rPr>
-              <w:t>;</w:t>
-            </w:r>
-          </w:p>
-          <w:p>
-            <w:pPr>
-              <w:pStyle w:val="Nessunaspaziatura"/>
-              <w:numPr>
-                <w:ilvl w:val="0"/>
-                <w:numId w:val="1"/>
-              </w:numPr>
-              <w:jc w:val="both"/>
-              <w:rPr>
-                <w:sz w:val="24"/>
-                <w:lang w:val="en-US"/>
-              </w:rPr>
-            </w:pPr>
-            <w:proofErr w:type="spellStart"/>
-            <w:r>
-              <w:rPr>
-                <w:sz w:val="24"/>
-                <w:lang w:val="en-US"/>
-              </w:rPr>
-              <w:t>maxEpochs</w:t>
-            </w:r>
-            <w:proofErr w:type="spellEnd"/>
-            <w:r>
-              <w:rPr>
-                <w:sz w:val="24"/>
-                <w:lang w:val="en-US"/>
-              </w:rPr>
-              <w:t>=</w:t>
-            </w:r>
-            <w:r>
-              <w:rPr>
-                <w:sz w:val="24"/>
-                <w:lang w:val="en-US"/>
-              </w:rPr>
-              <w:t>50</w:t>
-            </w:r>
-            <w:r>
-              <w:rPr>
-                <w:sz w:val="24"/>
-                <w:lang w:val="en-US"/>
-              </w:rPr>
-              <w:t>;</w:t>
-            </w:r>
-          </w:p>
-          <w:p>
-            <w:pPr>
-              <w:pStyle w:val="Nessunaspaziatura"/>
-              <w:numPr>
-                <w:ilvl w:val="0"/>
-                <w:numId w:val="1"/>
-              </w:numPr>
-              <w:jc w:val="both"/>
-              <w:rPr>
-                <w:sz w:val="24"/>
-                <w:lang w:val="en-US"/>
-              </w:rPr>
-            </w:pPr>
-            <w:r>
-              <w:rPr>
-                <w:sz w:val="24"/>
-                <w:lang w:val="en-US"/>
-              </w:rPr>
-              <w:t>optimizer='</w:t>
-            </w:r>
-            <w:proofErr w:type="spellStart"/>
-            <w:r>
-              <w:rPr>
-                <w:sz w:val="24"/>
-                <w:lang w:val="en-US"/>
-              </w:rPr>
-              <w:t>sgdm</w:t>
-            </w:r>
-            <w:proofErr w:type="spellEnd"/>
-            <w:r>
-              <w:rPr>
-                <w:sz w:val="24"/>
-                <w:lang w:val="en-US"/>
-              </w:rPr>
-              <w:t>';</w:t>
-            </w:r>
-          </w:p>
-          <w:p>
-            <w:pPr>
-              <w:pStyle w:val="Nessunaspaziatura"/>
-              <w:numPr>
-                <w:ilvl w:val="0"/>
-                <w:numId w:val="1"/>
-              </w:numPr>
-              <w:jc w:val="both"/>
-              <w:rPr>
-                <w:sz w:val="24"/>
-                <w:lang w:val="en-US"/>
-              </w:rPr>
-            </w:pPr>
-            <w:r>
-              <w:rPr>
-                <w:sz w:val="24"/>
-                <w:lang w:val="en-US"/>
-              </w:rPr>
-              <w:t xml:space="preserve">"L2Regularization", </w:t>
-            </w:r>
-            <w:r>
-              <w:rPr>
-                <w:sz w:val="24"/>
-                <w:lang w:val="en-US"/>
-              </w:rPr>
-              <w:t>1e-0</w:t>
-            </w:r>
-            <w:r>
-              <w:rPr>
-                <w:sz w:val="24"/>
-                <w:lang w:val="en-US"/>
-              </w:rPr>
-              <w:t>5</w:t>
-            </w:r>
-          </w:p>
-          <w:p>
-            <w:pPr>
-              <w:pStyle w:val="Nessunaspaziatura"/>
-              <w:numPr>
-                <w:ilvl w:val="0"/>
-                <w:numId w:val="1"/>
-              </w:numPr>
-              <w:jc w:val="both"/>
-              <w:rPr>
-                <w:sz w:val="24"/>
-                <w:lang w:val="en-US"/>
-              </w:rPr>
-            </w:pPr>
-            <w:r>
-              <w:rPr>
-                <w:sz w:val="24"/>
-                <w:lang w:val="en-US"/>
-              </w:rPr>
-              <w:t>"</w:t>
-            </w:r>
-            <w:proofErr w:type="spellStart"/>
-            <w:r>
-              <w:rPr>
-                <w:sz w:val="24"/>
-                <w:lang w:val="en-US"/>
-              </w:rPr>
-              <w:t>Shuffle",'every</w:t>
-            </w:r>
-            <w:proofErr w:type="spellEnd"/>
-            <w:r>
-              <w:rPr>
-                <w:sz w:val="24"/>
-                <w:lang w:val="en-US"/>
-              </w:rPr>
-              <w:t>-epoch'</w:t>
-            </w:r>
-          </w:p>
-        </w:tc>
-        <w:tc>
-          <w:tcPr>
-            <w:tcW w:w="4814" w:type="dxa"/>
-          </w:tcPr>
-          <w:p>
-            <w:pPr>
-              <w:pStyle w:val="Nessunaspaziatura"/>
-              <w:jc w:val="both"/>
-              <w:rPr>
-                <w:b/>
-                <w:sz w:val="24"/>
-                <w:lang w:val="en-US"/>
-              </w:rPr>
-            </w:pPr>
-            <w:r>
-              <w:rPr>
-                <w:b/>
-                <w:sz w:val="24"/>
-                <w:lang w:val="en-US"/>
-              </w:rPr>
-              <w:t>Dataset:</w:t>
-            </w:r>
-          </w:p>
-          <w:p>
-            <w:pPr>
-              <w:pStyle w:val="Nessunaspaziatura"/>
-              <w:numPr>
-                <w:ilvl w:val="0"/>
-                <w:numId w:val="3"/>
-              </w:numPr>
-              <w:jc w:val="both"/>
-              <w:rPr>
-                <w:sz w:val="24"/>
-                <w:lang w:val="en-US"/>
-              </w:rPr>
-            </w:pPr>
-            <w:proofErr w:type="spellStart"/>
-            <w:r>
-              <w:rPr>
-                <w:sz w:val="24"/>
-                <w:lang w:val="en-US"/>
-              </w:rPr>
-              <w:t>nSlices</w:t>
-            </w:r>
-            <w:proofErr w:type="spellEnd"/>
-            <w:r>
-              <w:rPr>
-                <w:sz w:val="24"/>
-                <w:lang w:val="en-US"/>
-              </w:rPr>
-              <w:t>=6;</w:t>
-            </w:r>
-          </w:p>
-          <w:p>
-            <w:pPr>
-              <w:pStyle w:val="Nessunaspaziatura"/>
-              <w:numPr>
-                <w:ilvl w:val="0"/>
-                <w:numId w:val="2"/>
-              </w:numPr>
-              <w:jc w:val="both"/>
-              <w:rPr>
-                <w:sz w:val="24"/>
-                <w:lang w:val="en-US"/>
-              </w:rPr>
-            </w:pPr>
-            <w:r>
-              <w:rPr>
-                <w:sz w:val="24"/>
-                <w:lang w:val="en-US"/>
-              </w:rPr>
-              <w:t>gap=2;</w:t>
-            </w:r>
-          </w:p>
-          <w:p>
-            <w:pPr>
-              <w:pStyle w:val="Nessunaspaziatura"/>
-              <w:jc w:val="both"/>
-              <w:rPr>
-                <w:sz w:val="24"/>
-                <w:lang w:val="en-US"/>
-              </w:rPr>
-            </w:pPr>
-          </w:p>
-        </w:tc>
-      </w:tr>
-    </w:tbl>
-    <w:p>
-      <w:pPr>
-        <w:pStyle w:val="Nessunaspaziatura"/>
-        <w:jc w:val="both"/>
-        <w:rPr>
-          <w:sz w:val="24"/>
-          <w:lang w:val="en-US"/>
-        </w:rPr>
-      </w:pPr>
-    </w:p>
-    <w:p>
-      <w:pPr>
-        <w:pStyle w:val="Nessunaspaziatura"/>
-        <w:jc w:val="both"/>
-        <w:rPr>
-          <w:b/>
-          <w:sz w:val="24"/>
-          <w:lang w:val="en-US"/>
-        </w:rPr>
-      </w:pPr>
-      <w:r>
-        <w:rPr>
-          <w:b/>
-          <w:sz w:val="24"/>
-          <w:lang w:val="en-US"/>
-        </w:rPr>
-        <w:t>Results:</w:t>
-      </w:r>
-    </w:p>
-    <w:p>
-      <w:pPr>
-        <w:tabs>
-          <w:tab w:val="left" w:pos="2106"/>
-        </w:tabs>
-        <w:rPr>
-          <w:lang w:val="en-US"/>
-        </w:rPr>
-      </w:pPr>
-      <w:r>
-        <w:drawing>
-          <wp:inline distT="0" distB="0" distL="0" distR="0" wp14:anchorId="7D4F9B88" wp14:editId="4D58EF8D">
-            <wp:extent cx="2067305" cy="4178461"/>
-            <wp:effectExtent l="0" t="0" r="9525" b="0"/>
-            <wp:docPr id="3" name="Immagine 3"/>
-            <wp:cNvGraphicFramePr>
-              <a:graphicFrameLocks xmlns:a="http://schemas.openxmlformats.org/drawingml/2006/main" noChangeAspect="1"/>
-            </wp:cNvGraphicFramePr>
-            <a:graphic xmlns:a="http://schemas.openxmlformats.org/drawingml/2006/main">
-              <a:graphicData uri="http://schemas.openxmlformats.org/drawingml/2006/picture">
-                <pic:pic xmlns:pic="http://schemas.openxmlformats.org/drawingml/2006/picture">
-                  <pic:nvPicPr>
-                    <pic:cNvPr id="1" name=""/>
-                    <pic:cNvPicPr/>
-                  </pic:nvPicPr>
-                  <pic:blipFill>
-                    <a:blip r:embed="rId10"/>
-                    <a:stretch>
-                      <a:fillRect/>
-                    </a:stretch>
-                  </pic:blipFill>
-                  <pic:spPr>
-                    <a:xfrm>
-                      <a:off x="0" y="0"/>
-                      <a:ext cx="2076589" cy="4197225"/>
-                    </a:xfrm>
-                    <a:prstGeom prst="rect">
-                      <a:avLst/>
-                    </a:prstGeom>
-                  </pic:spPr>
-                </pic:pic>
-              </a:graphicData>
-            </a:graphic>
-          </wp:inline>
-        </w:drawing>
-      </w:r>
-    </w:p>
-    <w:p>
-      <w:pPr>
         <w:tabs>
           <w:tab w:val="left" w:pos="2106"/>
         </w:tabs>
@@ -1317,584 +768,6 @@
     </w:p>
     <w:p>
       <w:pPr>
-        <w:rPr>
-          <w:b/>
-          <w:sz w:val="32"/>
-          <w:lang w:val="en-US"/>
-        </w:rPr>
-      </w:pPr>
-      <w:r>
-        <w:rPr>
-          <w:b/>
-          <w:sz w:val="32"/>
-          <w:lang w:val="en-US"/>
-        </w:rPr>
-        <w:br w:type="page"/>
-      </w:r>
-    </w:p>
-    <w:p>
-      <w:pPr>
-        <w:pStyle w:val="Nessunaspaziatura"/>
-        <w:jc w:val="both"/>
-        <w:rPr>
-          <w:sz w:val="24"/>
-          <w:lang w:val="en-US"/>
-        </w:rPr>
-      </w:pPr>
-      <w:r>
-        <w:rPr>
-          <w:b/>
-          <w:sz w:val="32"/>
-          <w:lang w:val="en-US"/>
-        </w:rPr>
-        <w:lastRenderedPageBreak/>
-        <w:t xml:space="preserve">Approach </w:t>
-      </w:r>
-      <w:r>
-        <w:rPr>
-          <w:b/>
-          <w:sz w:val="32"/>
-          <w:lang w:val="en-US"/>
-        </w:rPr>
-        <w:t>3</w:t>
-      </w:r>
-      <w:r>
-        <w:rPr>
-          <w:b/>
-          <w:sz w:val="32"/>
-          <w:lang w:val="en-US"/>
-        </w:rPr>
-        <w:t xml:space="preserve"> - </w:t>
-      </w:r>
-      <w:r>
-        <w:rPr>
-          <w:b/>
-          <w:sz w:val="32"/>
-          <w:lang w:val="en-US"/>
-        </w:rPr>
-        <w:t>2019_04_21_13_01</w:t>
-      </w:r>
-    </w:p>
-    <w:p>
-      <w:pPr>
-        <w:tabs>
-          <w:tab w:val="left" w:pos="2106"/>
-        </w:tabs>
-        <w:rPr>
-          <w:lang w:val="en-US"/>
-        </w:rPr>
-      </w:pPr>
-    </w:p>
-    <w:p>
-      <w:pPr>
-        <w:pStyle w:val="Nessunaspaziatura"/>
-        <w:jc w:val="both"/>
-        <w:rPr>
-          <w:b/>
-          <w:sz w:val="24"/>
-          <w:lang w:val="en-US"/>
-        </w:rPr>
-      </w:pPr>
-      <w:r>
-        <w:rPr>
-          <w:b/>
-          <w:sz w:val="24"/>
-          <w:lang w:val="en-US"/>
-        </w:rPr>
-        <w:t>Network:</w:t>
-      </w:r>
-    </w:p>
-    <w:p>
-      <w:pPr>
-        <w:pStyle w:val="Nessunaspaziatura"/>
-        <w:jc w:val="both"/>
-        <w:rPr>
-          <w:sz w:val="24"/>
-          <w:lang w:val="en-US"/>
-        </w:rPr>
-      </w:pPr>
-      <w:r>
-        <w:rPr>
-          <w:sz w:val="24"/>
-          <w:lang w:val="en-US"/>
-        </w:rPr>
-        <w:t xml:space="preserve">Transfer learning from </w:t>
-      </w:r>
-      <w:proofErr w:type="spellStart"/>
-      <w:r>
-        <w:rPr>
-          <w:sz w:val="24"/>
-          <w:lang w:val="en-US"/>
-        </w:rPr>
-        <w:t>AlexNet</w:t>
-      </w:r>
-      <w:proofErr w:type="spellEnd"/>
-      <w:r>
-        <w:rPr>
-          <w:sz w:val="24"/>
-          <w:lang w:val="en-US"/>
-        </w:rPr>
-        <w:t xml:space="preserve"> changing last 3 layers.</w:t>
-      </w:r>
-    </w:p>
-    <w:p>
-      <w:pPr>
-        <w:pStyle w:val="Nessunaspaziatura"/>
-        <w:jc w:val="both"/>
-        <w:rPr>
-          <w:sz w:val="24"/>
-          <w:lang w:val="en-US"/>
-        </w:rPr>
-      </w:pPr>
-    </w:p>
-    <w:tbl>
-      <w:tblPr>
-        <w:tblStyle w:val="Grigliatabella"/>
-        <w:tblW w:w="0" w:type="auto"/>
-        <w:tblBorders>
-          <w:top w:val="none" w:sz="0" w:space="0" w:color="auto"/>
-          <w:left w:val="none" w:sz="0" w:space="0" w:color="auto"/>
-          <w:bottom w:val="none" w:sz="0" w:space="0" w:color="auto"/>
-          <w:right w:val="none" w:sz="0" w:space="0" w:color="auto"/>
-          <w:insideH w:val="none" w:sz="0" w:space="0" w:color="auto"/>
-          <w:insideV w:val="none" w:sz="0" w:space="0" w:color="auto"/>
-        </w:tblBorders>
-        <w:tblCellMar>
-          <w:left w:w="0" w:type="dxa"/>
-          <w:right w:w="0" w:type="dxa"/>
-        </w:tblCellMar>
-        <w:tblLook w:val="04A0" w:firstRow="1" w:lastRow="0" w:firstColumn="1" w:lastColumn="0" w:noHBand="0" w:noVBand="1"/>
-      </w:tblPr>
-      <w:tblGrid>
-        <w:gridCol w:w="4814"/>
-        <w:gridCol w:w="4814"/>
-      </w:tblGrid>
-      <w:tr>
-        <w:tc>
-          <w:tcPr>
-            <w:tcW w:w="4814" w:type="dxa"/>
-          </w:tcPr>
-          <w:p>
-            <w:pPr>
-              <w:pStyle w:val="Nessunaspaziatura"/>
-              <w:jc w:val="both"/>
-              <w:rPr>
-                <w:b/>
-                <w:sz w:val="24"/>
-                <w:lang w:val="en-US"/>
-              </w:rPr>
-            </w:pPr>
-            <w:r>
-              <w:rPr>
-                <w:b/>
-                <w:sz w:val="24"/>
-                <w:lang w:val="en-US"/>
-              </w:rPr>
-              <w:t>Training parameters:</w:t>
-            </w:r>
-          </w:p>
-          <w:p>
-            <w:pPr>
-              <w:pStyle w:val="Nessunaspaziatura"/>
-              <w:numPr>
-                <w:ilvl w:val="0"/>
-                <w:numId w:val="1"/>
-              </w:numPr>
-              <w:jc w:val="both"/>
-              <w:rPr>
-                <w:sz w:val="24"/>
-                <w:lang w:val="en-US"/>
-              </w:rPr>
-            </w:pPr>
-            <w:r>
-              <w:rPr>
-                <w:sz w:val="24"/>
-                <w:lang w:val="en-US"/>
-              </w:rPr>
-              <w:t>folds=3;</w:t>
-            </w:r>
-          </w:p>
-          <w:p>
-            <w:pPr>
-              <w:pStyle w:val="Nessunaspaziatura"/>
-              <w:numPr>
-                <w:ilvl w:val="0"/>
-                <w:numId w:val="1"/>
-              </w:numPr>
-              <w:jc w:val="both"/>
-              <w:rPr>
-                <w:sz w:val="24"/>
-                <w:lang w:val="en-US"/>
-              </w:rPr>
-            </w:pPr>
-            <w:proofErr w:type="spellStart"/>
-            <w:r>
-              <w:rPr>
-                <w:sz w:val="24"/>
-                <w:lang w:val="en-US"/>
-              </w:rPr>
-              <w:t>miniBatchSize</w:t>
-            </w:r>
-            <w:proofErr w:type="spellEnd"/>
-            <w:r>
-              <w:rPr>
-                <w:sz w:val="24"/>
-                <w:lang w:val="en-US"/>
-              </w:rPr>
-              <w:t xml:space="preserve"> = 3</w:t>
-            </w:r>
-            <w:r>
-              <w:rPr>
-                <w:sz w:val="24"/>
-                <w:lang w:val="en-US"/>
-              </w:rPr>
-              <w:t>0</w:t>
-            </w:r>
-            <w:r>
-              <w:rPr>
-                <w:sz w:val="24"/>
-                <w:lang w:val="en-US"/>
-              </w:rPr>
-              <w:t>;</w:t>
-            </w:r>
-          </w:p>
-          <w:p>
-            <w:pPr>
-              <w:pStyle w:val="Nessunaspaziatura"/>
-              <w:numPr>
-                <w:ilvl w:val="0"/>
-                <w:numId w:val="1"/>
-              </w:numPr>
-              <w:jc w:val="both"/>
-              <w:rPr>
-                <w:sz w:val="24"/>
-                <w:lang w:val="en-US"/>
-              </w:rPr>
-            </w:pPr>
-            <w:proofErr w:type="spellStart"/>
-            <w:r>
-              <w:rPr>
-                <w:sz w:val="24"/>
-                <w:lang w:val="en-US"/>
-              </w:rPr>
-              <w:t>learningRate</w:t>
-            </w:r>
-            <w:proofErr w:type="spellEnd"/>
-            <w:r>
-              <w:rPr>
-                <w:sz w:val="24"/>
-                <w:lang w:val="en-US"/>
-              </w:rPr>
-              <w:t xml:space="preserve"> = </w:t>
-            </w:r>
-            <w:r>
-              <w:rPr>
-                <w:sz w:val="24"/>
-                <w:lang w:val="en-US"/>
-              </w:rPr>
-              <w:t>0.00</w:t>
-            </w:r>
-            <w:r>
-              <w:rPr>
-                <w:sz w:val="24"/>
-                <w:lang w:val="en-US"/>
-              </w:rPr>
-              <w:t>0</w:t>
-            </w:r>
-            <w:r>
-              <w:rPr>
-                <w:sz w:val="24"/>
-                <w:lang w:val="en-US"/>
-              </w:rPr>
-              <w:t>01</w:t>
-            </w:r>
-            <w:r>
-              <w:rPr>
-                <w:sz w:val="24"/>
-                <w:lang w:val="en-US"/>
-              </w:rPr>
-              <w:t>;</w:t>
-            </w:r>
-          </w:p>
-          <w:p>
-            <w:pPr>
-              <w:pStyle w:val="Nessunaspaziatura"/>
-              <w:numPr>
-                <w:ilvl w:val="0"/>
-                <w:numId w:val="1"/>
-              </w:numPr>
-              <w:jc w:val="both"/>
-              <w:rPr>
-                <w:sz w:val="24"/>
-                <w:lang w:val="en-US"/>
-              </w:rPr>
-            </w:pPr>
-            <w:proofErr w:type="spellStart"/>
-            <w:r>
-              <w:rPr>
-                <w:sz w:val="24"/>
-                <w:lang w:val="en-US"/>
-              </w:rPr>
-              <w:t>maxEpochs</w:t>
-            </w:r>
-            <w:proofErr w:type="spellEnd"/>
-            <w:r>
-              <w:rPr>
-                <w:sz w:val="24"/>
-                <w:lang w:val="en-US"/>
-              </w:rPr>
-              <w:t>=</w:t>
-            </w:r>
-            <w:r>
-              <w:rPr>
-                <w:sz w:val="24"/>
-                <w:lang w:val="en-US"/>
-              </w:rPr>
-              <w:t>20</w:t>
-            </w:r>
-            <w:r>
-              <w:rPr>
-                <w:sz w:val="24"/>
-                <w:lang w:val="en-US"/>
-              </w:rPr>
-              <w:t>0</w:t>
-            </w:r>
-            <w:r>
-              <w:rPr>
-                <w:sz w:val="24"/>
-                <w:lang w:val="en-US"/>
-              </w:rPr>
-              <w:t>;</w:t>
-            </w:r>
-          </w:p>
-          <w:p>
-            <w:pPr>
-              <w:pStyle w:val="Nessunaspaziatura"/>
-              <w:numPr>
-                <w:ilvl w:val="0"/>
-                <w:numId w:val="1"/>
-              </w:numPr>
-              <w:jc w:val="both"/>
-              <w:rPr>
-                <w:sz w:val="24"/>
-                <w:lang w:val="en-US"/>
-              </w:rPr>
-            </w:pPr>
-            <w:r>
-              <w:rPr>
-                <w:sz w:val="24"/>
-                <w:lang w:val="en-US"/>
-              </w:rPr>
-              <w:t>optimizer='</w:t>
-            </w:r>
-            <w:proofErr w:type="spellStart"/>
-            <w:r>
-              <w:rPr>
-                <w:sz w:val="24"/>
-                <w:lang w:val="en-US"/>
-              </w:rPr>
-              <w:t>sgdm</w:t>
-            </w:r>
-            <w:proofErr w:type="spellEnd"/>
-            <w:r>
-              <w:rPr>
-                <w:sz w:val="24"/>
-                <w:lang w:val="en-US"/>
-              </w:rPr>
-              <w:t>';</w:t>
-            </w:r>
-          </w:p>
-          <w:p>
-            <w:pPr>
-              <w:pStyle w:val="Nessunaspaziatura"/>
-              <w:numPr>
-                <w:ilvl w:val="0"/>
-                <w:numId w:val="1"/>
-              </w:numPr>
-              <w:jc w:val="both"/>
-              <w:rPr>
-                <w:sz w:val="24"/>
-                <w:lang w:val="en-US"/>
-              </w:rPr>
-            </w:pPr>
-            <w:r>
-              <w:rPr>
-                <w:sz w:val="24"/>
-                <w:lang w:val="en-US"/>
-              </w:rPr>
-              <w:t xml:space="preserve">"L2Regularization", </w:t>
-            </w:r>
-            <w:r>
-              <w:rPr>
-                <w:sz w:val="24"/>
-                <w:lang w:val="en-US"/>
-              </w:rPr>
-              <w:t>1e-0</w:t>
-            </w:r>
-            <w:r>
-              <w:rPr>
-                <w:sz w:val="24"/>
-                <w:lang w:val="en-US"/>
-              </w:rPr>
-              <w:t>5</w:t>
-            </w:r>
-          </w:p>
-          <w:p>
-            <w:pPr>
-              <w:pStyle w:val="Nessunaspaziatura"/>
-              <w:numPr>
-                <w:ilvl w:val="0"/>
-                <w:numId w:val="1"/>
-              </w:numPr>
-              <w:jc w:val="both"/>
-              <w:rPr>
-                <w:sz w:val="24"/>
-                <w:lang w:val="en-US"/>
-              </w:rPr>
-            </w:pPr>
-            <w:r>
-              <w:rPr>
-                <w:sz w:val="24"/>
-                <w:lang w:val="en-US"/>
-              </w:rPr>
-              <w:t>"</w:t>
-            </w:r>
-            <w:proofErr w:type="spellStart"/>
-            <w:r>
-              <w:rPr>
-                <w:sz w:val="24"/>
-                <w:lang w:val="en-US"/>
-              </w:rPr>
-              <w:t>Shuffle",'every</w:t>
-            </w:r>
-            <w:proofErr w:type="spellEnd"/>
-            <w:r>
-              <w:rPr>
-                <w:sz w:val="24"/>
-                <w:lang w:val="en-US"/>
-              </w:rPr>
-              <w:t>-epoch'</w:t>
-            </w:r>
-          </w:p>
-        </w:tc>
-        <w:tc>
-          <w:tcPr>
-            <w:tcW w:w="4814" w:type="dxa"/>
-          </w:tcPr>
-          <w:p>
-            <w:pPr>
-              <w:pStyle w:val="Nessunaspaziatura"/>
-              <w:jc w:val="both"/>
-              <w:rPr>
-                <w:b/>
-                <w:sz w:val="24"/>
-                <w:lang w:val="en-US"/>
-              </w:rPr>
-            </w:pPr>
-            <w:r>
-              <w:rPr>
-                <w:b/>
-                <w:sz w:val="24"/>
-                <w:lang w:val="en-US"/>
-              </w:rPr>
-              <w:t>Dataset:</w:t>
-            </w:r>
-          </w:p>
-          <w:p>
-            <w:pPr>
-              <w:pStyle w:val="Nessunaspaziatura"/>
-              <w:numPr>
-                <w:ilvl w:val="0"/>
-                <w:numId w:val="3"/>
-              </w:numPr>
-              <w:jc w:val="both"/>
-              <w:rPr>
-                <w:sz w:val="24"/>
-                <w:lang w:val="en-US"/>
-              </w:rPr>
-            </w:pPr>
-            <w:proofErr w:type="spellStart"/>
-            <w:r>
-              <w:rPr>
-                <w:sz w:val="24"/>
-                <w:lang w:val="en-US"/>
-              </w:rPr>
-              <w:t>nSlices</w:t>
-            </w:r>
-            <w:proofErr w:type="spellEnd"/>
-            <w:r>
-              <w:rPr>
-                <w:sz w:val="24"/>
-                <w:lang w:val="en-US"/>
-              </w:rPr>
-              <w:t>=6;</w:t>
-            </w:r>
-          </w:p>
-          <w:p>
-            <w:pPr>
-              <w:pStyle w:val="Nessunaspaziatura"/>
-              <w:numPr>
-                <w:ilvl w:val="0"/>
-                <w:numId w:val="2"/>
-              </w:numPr>
-              <w:jc w:val="both"/>
-              <w:rPr>
-                <w:sz w:val="24"/>
-                <w:lang w:val="en-US"/>
-              </w:rPr>
-            </w:pPr>
-            <w:r>
-              <w:rPr>
-                <w:sz w:val="24"/>
-                <w:lang w:val="en-US"/>
-              </w:rPr>
-              <w:t>gap=2;</w:t>
-            </w:r>
-          </w:p>
-          <w:p>
-            <w:pPr>
-              <w:pStyle w:val="Nessunaspaziatura"/>
-              <w:jc w:val="both"/>
-              <w:rPr>
-                <w:sz w:val="24"/>
-                <w:lang w:val="en-US"/>
-              </w:rPr>
-            </w:pPr>
-          </w:p>
-        </w:tc>
-      </w:tr>
-    </w:tbl>
-    <w:p>
-      <w:pPr>
-        <w:pStyle w:val="Nessunaspaziatura"/>
-        <w:jc w:val="both"/>
-        <w:rPr>
-          <w:sz w:val="24"/>
-          <w:lang w:val="en-US"/>
-        </w:rPr>
-      </w:pPr>
-    </w:p>
-    <w:p>
-      <w:pPr>
-        <w:pStyle w:val="Nessunaspaziatura"/>
-        <w:jc w:val="both"/>
-        <w:rPr>
-          <w:b/>
-          <w:sz w:val="24"/>
-          <w:lang w:val="en-US"/>
-        </w:rPr>
-      </w:pPr>
-      <w:r>
-        <w:rPr>
-          <w:b/>
-          <w:sz w:val="24"/>
-          <w:lang w:val="en-US"/>
-        </w:rPr>
-        <w:t>Results:</w:t>
-      </w:r>
-    </w:p>
-    <w:p>
-      <w:pPr>
         <w:tabs>
           <w:tab w:val="left" w:pos="2106"/>
         </w:tabs>
@@ -1905,114 +778,32 @@
         </w:rPr>
       </w:pPr>
       <w:r>
-        <w:drawing>
-          <wp:inline distT="0" distB="0" distL="0" distR="0" wp14:anchorId="5E736E15" wp14:editId="2A907AC7">
-            <wp:extent cx="2316342" cy="4543063"/>
-            <wp:effectExtent l="0" t="0" r="8255" b="0"/>
-            <wp:docPr id="4" name="Immagine 4"/>
-            <wp:cNvGraphicFramePr>
-              <a:graphicFrameLocks xmlns:a="http://schemas.openxmlformats.org/drawingml/2006/main" noChangeAspect="1"/>
-            </wp:cNvGraphicFramePr>
-            <a:graphic xmlns:a="http://schemas.openxmlformats.org/drawingml/2006/main">
-              <a:graphicData uri="http://schemas.openxmlformats.org/drawingml/2006/picture">
-                <pic:pic xmlns:pic="http://schemas.openxmlformats.org/drawingml/2006/picture">
-                  <pic:nvPicPr>
-                    <pic:cNvPr id="1" name=""/>
-                    <pic:cNvPicPr/>
-                  </pic:nvPicPr>
-                  <pic:blipFill>
-                    <a:blip r:embed="rId11"/>
-                    <a:stretch>
-                      <a:fillRect/>
-                    </a:stretch>
-                  </pic:blipFill>
-                  <pic:spPr>
-                    <a:xfrm>
-                      <a:off x="0" y="0"/>
-                      <a:ext cx="2321819" cy="4553805"/>
-                    </a:xfrm>
-                    <a:prstGeom prst="rect">
-                      <a:avLst/>
-                    </a:prstGeom>
-                  </pic:spPr>
-                </pic:pic>
-              </a:graphicData>
-            </a:graphic>
-          </wp:inline>
-        </w:drawing>
-      </w:r>
-    </w:p>
-    <w:p>
-      <w:pPr>
-        <w:rPr>
-          <w:sz w:val="24"/>
-          <w:lang w:val="en-US"/>
-        </w:rPr>
-      </w:pPr>
-      <w:r>
-        <w:rPr>
-          <w:sz w:val="24"/>
-          <w:lang w:val="en-US"/>
-        </w:rPr>
-        <w:br w:type="page"/>
-      </w:r>
-    </w:p>
-    <w:p>
-      <w:pPr>
-        <w:tabs>
-          <w:tab w:val="left" w:pos="2106"/>
-        </w:tabs>
-        <w:jc w:val="both"/>
-        <w:rPr>
-          <w:sz w:val="24"/>
-          <w:lang w:val="en-US"/>
-        </w:rPr>
-      </w:pPr>
-    </w:p>
-    <w:p>
-      <w:pPr>
-        <w:tabs>
-          <w:tab w:val="left" w:pos="2106"/>
-        </w:tabs>
-        <w:jc w:val="both"/>
-        <w:rPr>
-          <w:sz w:val="24"/>
-          <w:lang w:val="en-US"/>
-        </w:rPr>
-      </w:pPr>
-    </w:p>
-    <w:p>
-      <w:pPr>
-        <w:tabs>
-          <w:tab w:val="left" w:pos="2106"/>
-        </w:tabs>
-        <w:jc w:val="both"/>
-        <w:rPr>
-          <w:sz w:val="24"/>
-          <w:lang w:val="en-US"/>
-        </w:rPr>
-      </w:pPr>
-      <w:r>
-        <w:rPr>
-          <w:sz w:val="24"/>
-          <w:lang w:val="en-US"/>
-        </w:rPr>
-        <w:t>No normalization</w:t>
+        <w:rPr>
+          <w:b/>
+          <w:sz w:val="32"/>
+          <w:lang w:val="en-US"/>
+        </w:rPr>
+        <w:lastRenderedPageBreak/>
+        <w:t xml:space="preserve">Approach </w:t>
+      </w:r>
+      <w:r>
+        <w:rPr>
+          <w:b/>
+          <w:sz w:val="32"/>
+          <w:lang w:val="en-US"/>
+        </w:rPr>
+        <w:t>2</w:t>
       </w:r>
       <w:bookmarkStart w:id="1" w:name="_GoBack"/>
       <w:bookmarkEnd w:id="1"/>
-    </w:p>
-    <w:p>
-      <w:pPr>
-        <w:tabs>
-          <w:tab w:val="left" w:pos="2106"/>
-        </w:tabs>
-        <w:jc w:val="both"/>
-        <w:rPr>
-          <w:sz w:val="24"/>
-          <w:lang w:val="en-US"/>
-        </w:rPr>
-      </w:pPr>
+      <w:r>
+        <w:rPr>
+          <w:b/>
+          <w:sz w:val="32"/>
+          <w:lang w:val="en-US"/>
+        </w:rPr>
+        <w:t xml:space="preserve"> -</w:t>
+      </w:r>
     </w:p>
     <w:p>
       <w:pPr>
@@ -3352,7 +2143,7 @@
 </file>
 
 <file path=customXml/itemProps1.xml><?xml version="1.0" encoding="utf-8"?>
-<ds:datastoreItem xmlns:ds="http://schemas.openxmlformats.org/officeDocument/2006/customXml" ds:itemID="{38677628-77E6-4397-8A91-954671D371C6}">
+<ds:datastoreItem xmlns:ds="http://schemas.openxmlformats.org/officeDocument/2006/customXml" ds:itemID="{39D7D9F6-C1C2-43C8-B20D-298B272932FA}">
   <ds:schemaRefs>
     <ds:schemaRef ds:uri="http://schemas.openxmlformats.org/officeDocument/2006/bibliography"/>
   </ds:schemaRefs>

</xml_diff>